<commit_message>
Added Roles and Responsibility
</commit_message>
<xml_diff>
--- a/Project Information.docx
+++ b/Project Information.docx
@@ -310,21 +310,8 @@
             <w:pPr>
               <w:pStyle w:val="Default"/>
             </w:pPr>
-            <w:proofErr w:type="spellStart"/>
             <w:r>
-              <w:t>Grontho</w:t>
-            </w:r>
-            <w:proofErr w:type="spellEnd"/>
-            <w:r>
-              <w:t xml:space="preserve"> </w:t>
-            </w:r>
-            <w:proofErr w:type="spellStart"/>
-            <w:r>
-              <w:t>chandra</w:t>
-            </w:r>
-            <w:proofErr w:type="spellEnd"/>
-            <w:r>
-              <w:t xml:space="preserve"> Roy</w:t>
+              <w:t>Grontho chandra Roy</w:t>
             </w:r>
           </w:p>
         </w:tc>
@@ -712,27 +699,7 @@
           <w:bCs/>
           <w:color w:val="44546A" w:themeColor="text2"/>
         </w:rPr>
-        <w:t xml:space="preserve"> quantifiable measure? </w:t>
-      </w:r>
-      <w:proofErr w:type="gramStart"/>
-      <w:r>
-        <w:rPr>
-          <w:rFonts w:ascii="Aptos" w:hAnsi="Aptos"/>
-          <w:b/>
-          <w:bCs/>
-          <w:color w:val="44546A" w:themeColor="text2"/>
-        </w:rPr>
-        <w:t>Do</w:t>
-      </w:r>
-      <w:proofErr w:type="gramEnd"/>
-      <w:r>
-        <w:rPr>
-          <w:rFonts w:ascii="Aptos" w:hAnsi="Aptos"/>
-          <w:b/>
-          <w:bCs/>
-          <w:color w:val="44546A" w:themeColor="text2"/>
-        </w:rPr>
-        <w:t xml:space="preserve"> the non-functional requirements have been prioritized?</w:t>
+        <w:t xml:space="preserve"> quantifiable measure? Do the non-functional requirements have been prioritized?</w:t>
       </w:r>
     </w:p>
     <w:p>
@@ -835,6 +802,38 @@
           <w:color w:val="000000" w:themeColor="text1"/>
         </w:rPr>
         <w:t>The project includes constraints such as managing prescription suggestions by doctors, integrating payment processes, and ensuring platform security. These are prioritized and carefully planned throughout the development stages.</w:t>
+      </w:r>
+    </w:p>
+    <w:p>
+      <w:pPr>
+        <w:jc w:val="both"/>
+        <w:rPr>
+          <w:rFonts w:ascii="Aptos" w:hAnsi="Aptos"/>
+          <w:color w:val="000000" w:themeColor="text1"/>
+        </w:rPr>
+      </w:pPr>
+      <w:r>
+        <w:rPr>
+          <w:rFonts w:ascii="Aptos" w:hAnsi="Aptos"/>
+          <w:color w:val="000000" w:themeColor="text1"/>
+        </w:rPr>
+        <w:t xml:space="preserve"> </w:t>
+      </w:r>
+    </w:p>
+    <w:p>
+      <w:pPr>
+        <w:jc w:val="both"/>
+        <w:rPr>
+          <w:rFonts w:ascii="Aptos" w:hAnsi="Aptos"/>
+          <w:color w:val="000000" w:themeColor="text1"/>
+        </w:rPr>
+      </w:pPr>
+      <w:r>
+        <w:rPr>
+          <w:rFonts w:ascii="Aptos" w:hAnsi="Aptos"/>
+          <w:color w:val="000000" w:themeColor="text1"/>
+        </w:rPr>
+        <w:t xml:space="preserve">                                                                                                    --End--</w:t>
       </w:r>
     </w:p>
     <w:p>

</xml_diff>